<commit_message>
Create co-citation plot of journals
</commit_message>
<xml_diff>
--- a/130-more-than-human-DESCRIPTIVE-ANALYSIS-SECTION-1.3.docx
+++ b/130-more-than-human-DESCRIPTIVE-ANALYSIS-SECTION-1.3.docx
@@ -286,7 +286,6 @@
                 <w:szCs w:val="18"/>
               </w:rPr>
             </w:pPr>
-            <w:proofErr w:type="spellStart"/>
             <w:r>
               <w:rPr>
                 <w:rFonts w:cstheme="minorHAnsi"/>
@@ -295,18 +294,7 @@
                 <w:sz w:val="18"/>
                 <w:szCs w:val="18"/>
               </w:rPr>
-              <w:t>WoS</w:t>
-            </w:r>
-            <w:proofErr w:type="spellEnd"/>
-            <w:r>
-              <w:rPr>
-                <w:rFonts w:cstheme="minorHAnsi"/>
-                <w:b/>
-                <w:bCs/>
-                <w:sz w:val="18"/>
-                <w:szCs w:val="18"/>
-              </w:rPr>
-              <w:t xml:space="preserve"> Categories</w:t>
+              <w:t>WoS Categories</w:t>
             </w:r>
           </w:p>
         </w:tc>
@@ -3440,23 +3428,13 @@
                 <w:szCs w:val="18"/>
               </w:rPr>
             </w:pPr>
-            <w:proofErr w:type="spellStart"/>
-            <w:r>
-              <w:rPr>
-                <w:rFonts w:cstheme="minorHAnsi"/>
-                <w:sz w:val="18"/>
-                <w:szCs w:val="18"/>
-              </w:rPr>
-              <w:t>Starik</w:t>
-            </w:r>
-            <w:proofErr w:type="spellEnd"/>
-            <w:r>
-              <w:rPr>
-                <w:rFonts w:cstheme="minorHAnsi"/>
-                <w:sz w:val="18"/>
-                <w:szCs w:val="18"/>
-              </w:rPr>
-              <w:t>, M. (1995)</w:t>
+            <w:r>
+              <w:rPr>
+                <w:rFonts w:cstheme="minorHAnsi"/>
+                <w:sz w:val="18"/>
+                <w:szCs w:val="18"/>
+              </w:rPr>
+              <w:t>Starik, M. (1995)</w:t>
             </w:r>
           </w:p>
         </w:tc>
@@ -3588,25 +3566,7 @@
                 <w:sz w:val="18"/>
                 <w:szCs w:val="18"/>
               </w:rPr>
-              <w:t xml:space="preserve">Phillips, RA; </w:t>
-            </w:r>
-            <w:proofErr w:type="spellStart"/>
-            <w:r>
-              <w:rPr>
-                <w:rFonts w:cstheme="minorHAnsi"/>
-                <w:sz w:val="18"/>
-                <w:szCs w:val="18"/>
-              </w:rPr>
-              <w:t>Reichart</w:t>
-            </w:r>
-            <w:proofErr w:type="spellEnd"/>
-            <w:r>
-              <w:rPr>
-                <w:rFonts w:cstheme="minorHAnsi"/>
-                <w:sz w:val="18"/>
-                <w:szCs w:val="18"/>
-              </w:rPr>
-              <w:t>, J (2000)</w:t>
+              <w:t>Phillips, RA; Reichart, J (2000)</w:t>
             </w:r>
           </w:p>
         </w:tc>
@@ -3856,23 +3816,13 @@
                 <w:szCs w:val="18"/>
               </w:rPr>
             </w:pPr>
-            <w:proofErr w:type="spellStart"/>
-            <w:r>
-              <w:rPr>
-                <w:rFonts w:cstheme="minorHAnsi"/>
-                <w:sz w:val="18"/>
-                <w:szCs w:val="18"/>
-              </w:rPr>
-              <w:t>Introna</w:t>
-            </w:r>
-            <w:proofErr w:type="spellEnd"/>
-            <w:r>
-              <w:rPr>
-                <w:rFonts w:cstheme="minorHAnsi"/>
-                <w:sz w:val="18"/>
-                <w:szCs w:val="18"/>
-              </w:rPr>
-              <w:t>, LD; Hayes, N</w:t>
+            <w:r>
+              <w:rPr>
+                <w:rFonts w:cstheme="minorHAnsi"/>
+                <w:sz w:val="18"/>
+                <w:szCs w:val="18"/>
+              </w:rPr>
+              <w:t>Introna, LD; Hayes, N</w:t>
             </w:r>
             <w:r>
               <w:rPr>
@@ -4031,16 +3981,7 @@
                 <w:sz w:val="18"/>
                 <w:szCs w:val="18"/>
               </w:rPr>
-              <w:t xml:space="preserve">J of Contemporary Hospitality </w:t>
-            </w:r>
-            <w:proofErr w:type="spellStart"/>
-            <w:r>
-              <w:rPr>
-                <w:rFonts w:cstheme="minorHAnsi"/>
-                <w:sz w:val="18"/>
-                <w:szCs w:val="18"/>
-              </w:rPr>
-              <w:t>M</w:t>
+              <w:t>J of Contemporary Hospitality M</w:t>
             </w:r>
             <w:r>
               <w:rPr>
@@ -4050,7 +3991,6 @@
               </w:rPr>
               <w:t>gmt</w:t>
             </w:r>
-            <w:proofErr w:type="spellEnd"/>
           </w:p>
         </w:tc>
         <w:tc>
@@ -4636,23 +4576,13 @@
                 <w:szCs w:val="18"/>
               </w:rPr>
             </w:pPr>
-            <w:proofErr w:type="spellStart"/>
-            <w:r>
-              <w:rPr>
-                <w:rFonts w:cstheme="minorHAnsi"/>
-                <w:sz w:val="18"/>
-                <w:szCs w:val="18"/>
-              </w:rPr>
-              <w:t>Ashforth</w:t>
-            </w:r>
-            <w:proofErr w:type="spellEnd"/>
-            <w:r>
-              <w:rPr>
-                <w:rFonts w:cstheme="minorHAnsi"/>
-                <w:sz w:val="18"/>
-                <w:szCs w:val="18"/>
-              </w:rPr>
-              <w:t>, BE</w:t>
+            <w:r>
+              <w:rPr>
+                <w:rFonts w:cstheme="minorHAnsi"/>
+                <w:sz w:val="18"/>
+                <w:szCs w:val="18"/>
+              </w:rPr>
+              <w:t>Ashforth, BE</w:t>
             </w:r>
             <w:r>
               <w:rPr>
@@ -6850,7 +6780,13 @@
         </w:r>
       </w:fldSimple>
       <w:r>
-        <w:t>: Co-citation network based on shared references. Ties are papers that share 3 or more cited references. Analysis suggests 5 communities, with connections between 2 communities (bottom right).</w:t>
+        <w:t>: Co-citation network</w:t>
+      </w:r>
+      <w:r>
+        <w:t xml:space="preserve"> of papers</w:t>
+      </w:r>
+      <w:r>
+        <w:t xml:space="preserve"> based on shared references. Ties are papers that share 3 or more cited references. Analysis suggests 5 communities, with connections between 2 communities (bottom right).</w:t>
       </w:r>
     </w:p>
     <w:p>
@@ -6906,15 +6842,7 @@
         <w:t>R code to create the Co-Citation Network Based on Shared References</w:t>
       </w:r>
       <w:r>
-        <w:t xml:space="preserve">, using the </w:t>
-      </w:r>
-      <w:proofErr w:type="spellStart"/>
-      <w:r>
-        <w:t>bibliometrix</w:t>
-      </w:r>
-      <w:proofErr w:type="spellEnd"/>
-      <w:r>
-        <w:t xml:space="preserve"> package</w:t>
+        <w:t>, using the bibliometrix package</w:t>
       </w:r>
       <w:r>
         <w:t>:</w:t>
@@ -6924,21 +6852,8 @@
       <w:pPr>
         <w:ind w:left="720"/>
       </w:pPr>
-      <w:proofErr w:type="spellStart"/>
-      <w:r>
-        <w:t>NetMatrix</w:t>
-      </w:r>
-      <w:proofErr w:type="spellEnd"/>
-      <w:r>
-        <w:t xml:space="preserve"> &lt;- </w:t>
-      </w:r>
-      <w:proofErr w:type="spellStart"/>
-      <w:r>
-        <w:t>biblioNetwork</w:t>
-      </w:r>
-      <w:proofErr w:type="spellEnd"/>
-      <w:r>
-        <w:t xml:space="preserve">(M, </w:t>
+      <w:r>
+        <w:t xml:space="preserve">NetMatrix &lt;- biblioNetwork(M, </w:t>
       </w:r>
     </w:p>
     <w:p>
@@ -6962,15 +6877,7 @@
         <w:ind w:left="720"/>
       </w:pPr>
       <w:r>
-        <w:t xml:space="preserve">                           </w:t>
-      </w:r>
-      <w:proofErr w:type="spellStart"/>
-      <w:r>
-        <w:t>sep</w:t>
-      </w:r>
-      <w:proofErr w:type="spellEnd"/>
-      <w:r>
-        <w:t xml:space="preserve"> = ";")</w:t>
+        <w:t xml:space="preserve">                           sep = ";")</w:t>
       </w:r>
     </w:p>
     <w:p>
@@ -6978,23 +6885,7 @@
         <w:ind w:left="720"/>
       </w:pPr>
       <w:r>
-        <w:t>net=</w:t>
-      </w:r>
-      <w:proofErr w:type="spellStart"/>
-      <w:r>
-        <w:t>networkPlot</w:t>
-      </w:r>
-      <w:proofErr w:type="spellEnd"/>
-      <w:r>
-        <w:t>(</w:t>
-      </w:r>
-      <w:proofErr w:type="spellStart"/>
-      <w:r>
-        <w:t>NetMatrix</w:t>
-      </w:r>
-      <w:proofErr w:type="spellEnd"/>
-      <w:r>
-        <w:t xml:space="preserve">, </w:t>
+        <w:t xml:space="preserve">net=networkPlot(NetMatrix, </w:t>
       </w:r>
     </w:p>
     <w:p>
@@ -7026,15 +6917,7 @@
         <w:ind w:left="720"/>
       </w:pPr>
       <w:r>
-        <w:t xml:space="preserve">                </w:t>
-      </w:r>
-      <w:proofErr w:type="spellStart"/>
-      <w:r>
-        <w:t>labelsize</w:t>
-      </w:r>
-      <w:proofErr w:type="spellEnd"/>
-      <w:r>
-        <w:t>=0.65,</w:t>
+        <w:t xml:space="preserve">                labelsize=0.65,</w:t>
       </w:r>
     </w:p>
     <w:p>
@@ -7042,15 +6925,7 @@
         <w:ind w:left="720"/>
       </w:pPr>
       <w:r>
-        <w:t xml:space="preserve">                </w:t>
-      </w:r>
-      <w:proofErr w:type="spellStart"/>
-      <w:r>
-        <w:t>label.cex</w:t>
-      </w:r>
-      <w:proofErr w:type="spellEnd"/>
-      <w:r>
-        <w:t xml:space="preserve"> = F,</w:t>
+        <w:t xml:space="preserve">                label.cex = F,</w:t>
       </w:r>
     </w:p>
     <w:p>
@@ -7066,15 +6941,7 @@
         <w:ind w:left="720"/>
       </w:pPr>
       <w:r>
-        <w:t xml:space="preserve">                </w:t>
-      </w:r>
-      <w:proofErr w:type="spellStart"/>
-      <w:r>
-        <w:t>community.repulsion</w:t>
-      </w:r>
-      <w:proofErr w:type="spellEnd"/>
-      <w:r>
-        <w:t xml:space="preserve"> = 0.01,</w:t>
+        <w:t xml:space="preserve">                community.repulsion = 0.01,</w:t>
       </w:r>
     </w:p>
     <w:p>
@@ -7090,15 +6957,7 @@
         <w:ind w:left="720"/>
       </w:pPr>
       <w:r>
-        <w:t xml:space="preserve">                </w:t>
-      </w:r>
-      <w:proofErr w:type="spellStart"/>
-      <w:r>
-        <w:t>size.cex</w:t>
-      </w:r>
-      <w:proofErr w:type="spellEnd"/>
-      <w:r>
-        <w:t xml:space="preserve">=F, </w:t>
+        <w:t xml:space="preserve">                size.cex=F, </w:t>
       </w:r>
     </w:p>
     <w:p>
@@ -7106,15 +6965,8 @@
         <w:ind w:left="720"/>
       </w:pPr>
       <w:r>
-        <w:t xml:space="preserve">                </w:t>
-      </w:r>
-      <w:proofErr w:type="spellStart"/>
-      <w:r>
-        <w:t>remove.multiple</w:t>
-      </w:r>
-      <w:proofErr w:type="spellEnd"/>
-      <w:r>
-        <w:t xml:space="preserve">=T, </w:t>
+        <w:lastRenderedPageBreak/>
+        <w:t xml:space="preserve">                remove.multiple=T, </w:t>
       </w:r>
     </w:p>
     <w:p>
@@ -7122,16 +6974,7 @@
         <w:ind w:left="720"/>
       </w:pPr>
       <w:r>
-        <w:lastRenderedPageBreak/>
-        <w:t xml:space="preserve">                </w:t>
-      </w:r>
-      <w:proofErr w:type="spellStart"/>
-      <w:r>
-        <w:t>remove.isolates</w:t>
-      </w:r>
-      <w:proofErr w:type="spellEnd"/>
-      <w:r>
-        <w:t>=T,</w:t>
+        <w:t xml:space="preserve">                remove.isolates=T,</w:t>
       </w:r>
     </w:p>
     <w:p>
@@ -7139,15 +6982,7 @@
         <w:ind w:left="720"/>
       </w:pPr>
       <w:r>
-        <w:t xml:space="preserve">                </w:t>
-      </w:r>
-      <w:proofErr w:type="spellStart"/>
-      <w:r>
-        <w:t>edgesize</w:t>
-      </w:r>
-      <w:proofErr w:type="spellEnd"/>
-      <w:r>
-        <w:t xml:space="preserve"> = 1, </w:t>
+        <w:t xml:space="preserve">                edgesize = 1, </w:t>
       </w:r>
     </w:p>
     <w:p>
@@ -7155,15 +6990,7 @@
         <w:ind w:left="720"/>
       </w:pPr>
       <w:r>
-        <w:t xml:space="preserve">                </w:t>
-      </w:r>
-      <w:proofErr w:type="spellStart"/>
-      <w:r>
-        <w:t>edges.min</w:t>
-      </w:r>
-      <w:proofErr w:type="spellEnd"/>
-      <w:r>
-        <w:t>=3,</w:t>
+        <w:t xml:space="preserve">                edges.min=3,</w:t>
       </w:r>
     </w:p>
     <w:p>
@@ -7190,13 +7017,43 @@
         </w:r>
       </w:fldSimple>
       <w:r>
-        <w:t xml:space="preserve">: Source title co-citation </w:t>
-      </w:r>
-      <w:r>
-        <w:rPr>
-          <w:noProof/>
-        </w:rPr>
-        <w:t>network graph.</w:t>
+        <w:t xml:space="preserve">: </w:t>
+      </w:r>
+      <w:r>
+        <w:t xml:space="preserve">Co-citation network of </w:t>
+      </w:r>
+      <w:r>
+        <w:t>journals</w:t>
+      </w:r>
+      <w:r>
+        <w:t xml:space="preserve"> based on shared references</w:t>
+      </w:r>
+      <w:r>
+        <w:t xml:space="preserve"> between papers published in journals</w:t>
+      </w:r>
+      <w:r>
+        <w:t xml:space="preserve">. Ties are </w:t>
+      </w:r>
+      <w:r>
+        <w:t xml:space="preserve">journals </w:t>
+      </w:r>
+      <w:r>
+        <w:t xml:space="preserve">that share </w:t>
+      </w:r>
+      <w:r>
+        <w:t xml:space="preserve">6 </w:t>
+      </w:r>
+      <w:r>
+        <w:t xml:space="preserve">or more cited references. Analysis suggests </w:t>
+      </w:r>
+      <w:r>
+        <w:t xml:space="preserve">3 </w:t>
+      </w:r>
+      <w:r>
+        <w:t>communities</w:t>
+      </w:r>
+      <w:r>
+        <w:t>. Connections within communities are indicated by solid black ties. Connections between communities are indicated by dashed red lines.</w:t>
       </w:r>
     </w:p>
     <w:p>
@@ -7205,10 +7062,10 @@
           <w:noProof/>
         </w:rPr>
         <w:drawing>
-          <wp:inline distT="0" distB="0" distL="0" distR="0" wp14:anchorId="443F9704" wp14:editId="7F940681">
-            <wp:extent cx="5943600" cy="3848735"/>
+          <wp:inline distT="0" distB="0" distL="0" distR="0" wp14:anchorId="4C1AB77A" wp14:editId="773EBAF3">
+            <wp:extent cx="5943600" cy="2961005"/>
             <wp:effectExtent l="0" t="0" r="0" b="0"/>
-            <wp:docPr id="7" name="Picture 7" descr="Diagram&#10;&#10;Description automatically generated"/>
+            <wp:docPr id="11" name="Picture 11" descr="Diagram&#10;&#10;Description automatically generated"/>
             <wp:cNvGraphicFramePr>
               <a:graphicFrameLocks xmlns:a="http://schemas.openxmlformats.org/drawingml/2006/main" noChangeAspect="1"/>
             </wp:cNvGraphicFramePr>
@@ -7216,10 +7073,8 @@
               <a:graphicData uri="http://schemas.openxmlformats.org/drawingml/2006/picture">
                 <pic:pic xmlns:pic="http://schemas.openxmlformats.org/drawingml/2006/picture">
                   <pic:nvPicPr>
-                    <pic:cNvPr id="7" name="Picture 7" descr="Diagram&#10;&#10;Description automatically generated"/>
-                    <pic:cNvPicPr>
-                      <a:picLocks noChangeAspect="1" noChangeArrowheads="1"/>
-                    </pic:cNvPicPr>
+                    <pic:cNvPr id="11" name="Picture 11" descr="Diagram&#10;&#10;Description automatically generated"/>
+                    <pic:cNvPicPr/>
                   </pic:nvPicPr>
                   <pic:blipFill>
                     <a:blip r:embed="rId15">
@@ -7229,23 +7084,18 @@
                         </a:ext>
                       </a:extLst>
                     </a:blip>
-                    <a:srcRect/>
                     <a:stretch>
                       <a:fillRect/>
                     </a:stretch>
                   </pic:blipFill>
-                  <pic:spPr bwMode="auto">
+                  <pic:spPr>
                     <a:xfrm>
                       <a:off x="0" y="0"/>
-                      <a:ext cx="5943600" cy="3848735"/>
+                      <a:ext cx="5943600" cy="2961005"/>
                     </a:xfrm>
                     <a:prstGeom prst="rect">
                       <a:avLst/>
                     </a:prstGeom>
-                    <a:noFill/>
-                    <a:ln>
-                      <a:noFill/>
-                    </a:ln>
                   </pic:spPr>
                 </pic:pic>
               </a:graphicData>
@@ -7255,11 +7105,181 @@
       </w:r>
     </w:p>
     <w:p>
+      <w:commentRangeStart w:id="4"/>
+      <w:r>
+        <w:t>[[[Paragraph interpreting this figure.]]]</w:t>
+      </w:r>
+      <w:commentRangeEnd w:id="4"/>
+      <w:r>
+        <w:rPr>
+          <w:rStyle w:val="CommentReference"/>
+        </w:rPr>
+        <w:commentReference w:id="4"/>
+      </w:r>
+    </w:p>
+    <w:p>
+      <w:r>
+        <w:t>R code to create the Co-Citation Network of Journals Based on Shared References:</w:t>
+      </w:r>
+    </w:p>
+    <w:p>
+      <w:pPr>
+        <w:ind w:left="720"/>
+      </w:pPr>
+      <w:r>
+        <w:t xml:space="preserve">NetMatrix &lt;- biblioNetwork(M, </w:t>
+      </w:r>
+    </w:p>
+    <w:p>
+      <w:pPr>
+        <w:ind w:left="720"/>
+      </w:pPr>
+      <w:r>
+        <w:t xml:space="preserve">                           analysis = "co-citation", </w:t>
+      </w:r>
+    </w:p>
+    <w:p>
+      <w:pPr>
+        <w:ind w:left="720"/>
+      </w:pPr>
+      <w:r>
+        <w:t xml:space="preserve">                           network = "sources", </w:t>
+      </w:r>
+    </w:p>
+    <w:p>
+      <w:pPr>
+        <w:ind w:left="720"/>
+      </w:pPr>
+      <w:r>
+        <w:t xml:space="preserve">                           sep = ";")</w:t>
+      </w:r>
+    </w:p>
+    <w:p>
+      <w:pPr>
+        <w:ind w:left="720"/>
+      </w:pPr>
+      <w:r>
+        <w:t xml:space="preserve">net=networkPlot(NetMatrix, </w:t>
+      </w:r>
+    </w:p>
+    <w:p>
+      <w:pPr>
+        <w:ind w:left="720"/>
+      </w:pPr>
+      <w:r>
+        <w:t xml:space="preserve">                n = 105, </w:t>
+      </w:r>
+    </w:p>
+    <w:p>
+      <w:pPr>
+        <w:ind w:left="720"/>
+      </w:pPr>
+      <w:r>
+        <w:t xml:space="preserve">                Title = "Co-Citation Network of Journals Based on Shared References", </w:t>
+      </w:r>
+    </w:p>
+    <w:p>
+      <w:pPr>
+        <w:ind w:left="720"/>
+      </w:pPr>
+      <w:r>
+        <w:t xml:space="preserve">                type = "auto",</w:t>
+      </w:r>
+    </w:p>
+    <w:p>
+      <w:pPr>
+        <w:ind w:left="720"/>
+      </w:pPr>
+      <w:r>
+        <w:t xml:space="preserve">                labelsize=0.65,</w:t>
+      </w:r>
+    </w:p>
+    <w:p>
+      <w:pPr>
+        <w:ind w:left="720"/>
+      </w:pPr>
+      <w:r>
+        <w:t xml:space="preserve">                label.cex = F,</w:t>
+      </w:r>
+    </w:p>
+    <w:p>
+      <w:pPr>
+        <w:ind w:left="720"/>
+      </w:pPr>
+      <w:r>
+        <w:t xml:space="preserve">                halo=T,</w:t>
+      </w:r>
+    </w:p>
+    <w:p>
+      <w:pPr>
+        <w:ind w:left="720"/>
+      </w:pPr>
+      <w:r>
+        <w:lastRenderedPageBreak/>
+        <w:t xml:space="preserve">                community.repulsion = 0.1,</w:t>
+      </w:r>
+    </w:p>
+    <w:p>
+      <w:pPr>
+        <w:ind w:left="720"/>
+      </w:pPr>
+      <w:r>
+        <w:t xml:space="preserve">                #size=2,</w:t>
+      </w:r>
+    </w:p>
+    <w:p>
+      <w:pPr>
+        <w:ind w:left="720"/>
+      </w:pPr>
+      <w:r>
+        <w:t xml:space="preserve">                size.cex=T, </w:t>
+      </w:r>
+    </w:p>
+    <w:p>
+      <w:pPr>
+        <w:ind w:left="720"/>
+      </w:pPr>
+      <w:r>
+        <w:t xml:space="preserve">                remove.multiple=T, </w:t>
+      </w:r>
+    </w:p>
+    <w:p>
+      <w:pPr>
+        <w:ind w:left="720"/>
+      </w:pPr>
+      <w:r>
+        <w:t xml:space="preserve">                remove.isolates = T,</w:t>
+      </w:r>
+    </w:p>
+    <w:p>
+      <w:pPr>
+        <w:ind w:left="720"/>
+      </w:pPr>
+      <w:r>
+        <w:t xml:space="preserve">                edgesize = 1, </w:t>
+      </w:r>
+    </w:p>
+    <w:p>
+      <w:pPr>
+        <w:ind w:left="720"/>
+      </w:pPr>
+      <w:r>
+        <w:t xml:space="preserve">                edges.min=6</w:t>
+      </w:r>
+    </w:p>
+    <w:p>
+      <w:pPr>
+        <w:ind w:left="720"/>
+      </w:pPr>
+      <w:r>
+        <w:t xml:space="preserve">                )</w:t>
+      </w:r>
+    </w:p>
+    <w:p>
       <w:pPr>
         <w:pStyle w:val="Heading3"/>
       </w:pPr>
       <w:r>
-        <w:lastRenderedPageBreak/>
         <w:t>Country Collaborations</w:t>
       </w:r>
     </w:p>
@@ -7282,23 +7302,7 @@
         <w:t xml:space="preserve">: </w:t>
       </w:r>
       <w:r>
-        <w:t xml:space="preserve">Number of publications by country affiliation, created with the </w:t>
-      </w:r>
-      <w:proofErr w:type="spellStart"/>
-      <w:r>
-        <w:t>bibliometrix</w:t>
-      </w:r>
-      <w:proofErr w:type="spellEnd"/>
-      <w:r>
-        <w:t xml:space="preserve"> package in R. SCP = Single country paper, where all authors from the same country. MCP = </w:t>
-      </w:r>
-      <w:proofErr w:type="spellStart"/>
-      <w:r>
-        <w:t>Multicountry</w:t>
-      </w:r>
-      <w:proofErr w:type="spellEnd"/>
-      <w:r>
-        <w:t xml:space="preserve"> paper, where authors are from more than one country.</w:t>
+        <w:t>Number of publications by country affiliation, created with the bibliometrix package in R. SCP = Single country paper, where all authors from the same country. MCP = Multicountry paper, where authors are from more than one country.</w:t>
       </w:r>
     </w:p>
     <w:p>
@@ -7383,15 +7387,7 @@
         <w:t>gets larger as ____________________</w:t>
       </w:r>
       <w:r>
-        <w:t xml:space="preserve">. Created using the </w:t>
-      </w:r>
-      <w:proofErr w:type="spellStart"/>
-      <w:r>
-        <w:t>bibliometrix</w:t>
-      </w:r>
-      <w:proofErr w:type="spellEnd"/>
-      <w:r>
-        <w:t xml:space="preserve"> package in R.</w:t>
+        <w:t>. Created using the bibliometrix package in R.</w:t>
       </w:r>
     </w:p>
     <w:p>
@@ -7748,6 +7744,22 @@
       </w:r>
     </w:p>
   </w:comment>
+  <w:comment w:id="4" w:author="Poggioli, Nicholas" w:date="2022-12-09T11:37:00Z" w:initials="PN">
+    <w:p>
+      <w:pPr>
+        <w:pStyle w:val="CommentText"/>
+      </w:pPr>
+      <w:r>
+        <w:rPr>
+          <w:rStyle w:val="CommentReference"/>
+        </w:rPr>
+        <w:annotationRef/>
+      </w:r>
+      <w:r>
+        <w:t>To do.</w:t>
+      </w:r>
+    </w:p>
+  </w:comment>
 </w:comments>
 </file>
 
@@ -7757,6 +7769,7 @@
   <w15:commentEx w15:paraId="068DDD00" w15:done="0"/>
   <w15:commentEx w15:paraId="0863A951" w15:done="0"/>
   <w15:commentEx w15:paraId="4D9E0042" w15:done="1"/>
+  <w15:commentEx w15:paraId="17444EF0" w15:done="0"/>
 </w15:commentsEx>
 </file>
 
@@ -7766,6 +7779,7 @@
   <w16cex:commentExtensible w16cex:durableId="27387FA2" w16cex:dateUtc="2022-12-05T19:33:00Z"/>
   <w16cex:commentExtensible w16cex:durableId="27387CC3" w16cex:dateUtc="2022-12-05T19:20:00Z"/>
   <w16cex:commentExtensible w16cex:durableId="27388086" w16cex:dateUtc="2022-12-05T19:36:00Z"/>
+  <w16cex:commentExtensible w16cex:durableId="273D9C84" w16cex:dateUtc="2022-12-09T16:37:00Z"/>
 </w16cex:commentsExtensible>
 </file>
 
@@ -7775,6 +7789,7 @@
   <w16cid:commentId w16cid:paraId="068DDD00" w16cid:durableId="27387FA2"/>
   <w16cid:commentId w16cid:paraId="0863A951" w16cid:durableId="27387CC3"/>
   <w16cid:commentId w16cid:paraId="4D9E0042" w16cid:durableId="27388086"/>
+  <w16cid:commentId w16cid:paraId="17444EF0" w16cid:durableId="273D9C84"/>
 </w16cid:commentsIds>
 </file>
 
@@ -8589,7 +8604,6 @@
   <w:style w:type="character" w:default="1" w:styleId="DefaultParagraphFont">
     <w:name w:val="Default Paragraph Font"/>
     <w:uiPriority w:val="1"/>
-    <w:semiHidden/>
     <w:unhideWhenUsed/>
   </w:style>
   <w:style w:type="table" w:default="1" w:styleId="TableNormal">

</xml_diff>